<commit_message>
test handout 3 af
</commit_message>
<xml_diff>
--- a/TEST/3 - Processen en MastertestPlan.docx
+++ b/TEST/3 - Processen en MastertestPlan.docx
@@ -116,6 +116,25 @@
         </w:rPr>
         <w:t>UT</w:t>
       </w:r>
+      <w:r>
+        <w:rPr>
+          <w:b/>
+          <w:bCs/>
+        </w:rPr>
+        <w:t xml:space="preserve">: </w:t>
+      </w:r>
+      <w:r>
+        <w:t>Unittest</w:t>
+      </w:r>
+      <w:r>
+        <w:t xml:space="preserve"> wordt</w:t>
+      </w:r>
+      <w:r>
+        <w:t xml:space="preserve"> </w:t>
+      </w:r>
+      <w:r>
+        <w:t>door de ontwikkelaar uitgevoerd. Toont aan dat een unit aan de in de technische specificaties gestelde eisen voldoet.</w:t>
+      </w:r>
     </w:p>
     <w:p>
       <w:pPr>
@@ -125,8 +144,7 @@
           <w:numId w:val="4"/>
         </w:numPr>
         <w:rPr>
-          <w:b/>
-          <w:bCs/>
+          <w:lang w:eastAsia="nl-NL"/>
         </w:rPr>
       </w:pPr>
       <w:r>
@@ -136,6 +154,28 @@
         </w:rPr>
         <w:t>UIT</w:t>
       </w:r>
+      <w:r>
+        <w:rPr>
+          <w:b/>
+          <w:bCs/>
+        </w:rPr>
+        <w:t xml:space="preserve">: </w:t>
+      </w:r>
+      <w:r>
+        <w:rPr>
+          <w:lang w:eastAsia="nl-NL"/>
+        </w:rPr>
+        <w:t xml:space="preserve">Unitintegratietest </w:t>
+      </w:r>
+      <w:r>
+        <w:t>wordt</w:t>
+      </w:r>
+      <w:r>
+        <w:rPr>
+          <w:lang w:eastAsia="nl-NL"/>
+        </w:rPr>
+        <w:t xml:space="preserve"> door de ontwikkelaar uitgevoerd. Toont aan dat een logische groep units aan de in de technische specificaties gestelde eisen voldoet.</w:t>
+      </w:r>
     </w:p>
     <w:p>
       <w:pPr>
@@ -156,6 +196,19 @@
         </w:rPr>
         <w:t>ST</w:t>
       </w:r>
+      <w:r>
+        <w:rPr>
+          <w:b/>
+          <w:bCs/>
+        </w:rPr>
+        <w:t xml:space="preserve">: </w:t>
+      </w:r>
+      <w:r>
+        <w:t xml:space="preserve">Systeemtest wordt </w:t>
+      </w:r>
+      <w:r>
+        <w:t>door de leverancier uitgevoerd. toont aan het ontwikkelde systeem of delen daarvan aan de functionele- en niet-functionele specificaties en het technisch ontwerp voldoen.</w:t>
+      </w:r>
     </w:p>
     <w:p>
       <w:pPr>
@@ -176,6 +229,31 @@
         </w:rPr>
         <w:t>SIT</w:t>
       </w:r>
+      <w:r>
+        <w:rPr>
+          <w:b/>
+          <w:bCs/>
+        </w:rPr>
+        <w:t xml:space="preserve">: </w:t>
+      </w:r>
+      <w:r>
+        <w:rPr>
+          <w:lang w:eastAsia="nl-NL"/>
+        </w:rPr>
+        <w:t xml:space="preserve">Systeemintegratietest </w:t>
+      </w:r>
+      <w:r>
+        <w:rPr>
+          <w:lang w:eastAsia="nl-NL"/>
+        </w:rPr>
+        <w:t>wordt</w:t>
+      </w:r>
+      <w:r>
+        <w:rPr>
+          <w:lang w:eastAsia="nl-NL"/>
+        </w:rPr>
+        <w:t xml:space="preserve"> door de toekomstige gebruiker(s) uitgevoerd. Toont aan dat (sub)systeeminterface afspraken zijn nagekomen, correct zijn geïnterpreteerd en correct zijn geïmplementeerd.</w:t>
+      </w:r>
     </w:p>
     <w:p>
       <w:pPr>
@@ -196,6 +274,19 @@
         </w:rPr>
         <w:t>FAT</w:t>
       </w:r>
+      <w:r>
+        <w:rPr>
+          <w:b/>
+          <w:bCs/>
+        </w:rPr>
+        <w:t xml:space="preserve">: </w:t>
+      </w:r>
+      <w:r>
+        <w:t xml:space="preserve">Functionele acceptatietest wordt </w:t>
+      </w:r>
+      <w:r>
+        <w:t>door de toekomstige gebruiker(s) uitgevoerd. Toont aan dat het ontwikkelde systeem aan de functionele eisen voldoet.</w:t>
+      </w:r>
     </w:p>
     <w:p>
       <w:pPr>
@@ -216,6 +307,19 @@
         </w:rPr>
         <w:t>GAT</w:t>
       </w:r>
+      <w:r>
+        <w:rPr>
+          <w:b/>
+          <w:bCs/>
+        </w:rPr>
+        <w:t xml:space="preserve">: </w:t>
+      </w:r>
+      <w:r>
+        <w:t xml:space="preserve">Gebruikersacceptatietest wordt </w:t>
+      </w:r>
+      <w:r>
+        <w:t>door de toekomstige gebruiker(s) uitgevoerd. Toont aan dat het ontwikkelde systeem aan de wensen/eisen van de gebruiker voldoet.</w:t>
+      </w:r>
     </w:p>
     <w:p>
       <w:pPr>
@@ -236,6 +340,32 @@
         </w:rPr>
         <w:t>PAT</w:t>
       </w:r>
+      <w:r>
+        <w:rPr>
+          <w:b/>
+          <w:bCs/>
+        </w:rPr>
+        <w:t xml:space="preserve">: </w:t>
+      </w:r>
+      <w:proofErr w:type="spellStart"/>
+      <w:r>
+        <w:t>Productieacceptatietest</w:t>
+      </w:r>
+      <w:proofErr w:type="spellEnd"/>
+      <w:r>
+        <w:t xml:space="preserve"> wordt </w:t>
+      </w:r>
+      <w:r>
+        <w:t>door de toekomstige beheerder(s) uitgevoerd. Toont aan dat het ontwikkelde systeem aan de van uit</w:t>
+      </w:r>
+      <w:hyperlink r:id="rId6" w:tooltip=" beheer" w:history="1">
+        <w:r>
+          <w:t> beheer</w:t>
+        </w:r>
+      </w:hyperlink>
+      <w:r>
+        <w:t> gesteld eisen voldoet.</w:t>
+      </w:r>
     </w:p>
     <w:p>
       <w:pPr>
@@ -253,12 +383,9 @@
       </w:r>
     </w:p>
     <w:p>
-      <w:pPr>
-        <w:rPr>
-          <w:b/>
-          <w:bCs/>
-        </w:rPr>
-      </w:pPr>
+      <w:r>
+        <w:t>De UT, UIT en ST worden door de ontwikkelaars uitgevoerd. Deze vallen dus in het dal van het V-model. De overige testen, SIT, FAT, GAT en PAT worden uitgevoerd door de accepterende partij, deze vallen dus aan de bovenkant van het V-model.</w:t>
+      </w:r>
     </w:p>
     <w:p>
       <w:pPr>
@@ -369,7 +496,14 @@
         <w:rPr>
           <w:color w:val="000000"/>
         </w:rPr>
-        <w:t>informeren over de aanpak, planning, begroting, activiteiten en de op te leveren</w:t>
+        <w:t xml:space="preserve">informeren over de aanpak, planning, begroting, </w:t>
+      </w:r>
+      <w:r>
+        <w:rPr>
+          <w:color w:val="000000"/>
+        </w:rPr>
+        <w:lastRenderedPageBreak/>
+        <w:t>activiteiten en de op te leveren</w:t>
       </w:r>
       <w:r>
         <w:rPr>
@@ -544,172 +678,767 @@
         <w:rPr>
           <w:color w:val="000000"/>
         </w:rPr>
-        <w:t xml:space="preserve">van het testplan aanzienlijk </w:t>
-      </w:r>
+        <w:t>van het testplan aanzienlijk vergemakkelijken omdat hier simpelweg naar verwezen kan</w:t>
+      </w:r>
+      <w:r>
+        <w:rPr>
+          <w:color w:val="000000"/>
+        </w:rPr>
+        <w:t xml:space="preserve"> </w:t>
+      </w:r>
+      <w:r>
+        <w:rPr>
+          <w:color w:val="000000"/>
+        </w:rPr>
+        <w:t>worden.</w:t>
+      </w:r>
+      <w:r>
+        <w:rPr>
+          <w:color w:val="000000"/>
+        </w:rPr>
+        <w:t xml:space="preserve"> </w:t>
+      </w:r>
+      <w:r>
+        <w:rPr>
+          <w:color w:val="000000"/>
+        </w:rPr>
+        <w:t>Bij het maken van het testplan moet de testmanager rekening houden met het</w:t>
+      </w:r>
+      <w:r>
+        <w:rPr>
+          <w:color w:val="000000"/>
+        </w:rPr>
+        <w:t xml:space="preserve"> </w:t>
+      </w:r>
+      <w:r>
+        <w:rPr>
+          <w:color w:val="000000"/>
+        </w:rPr>
+        <w:t>(on)mogelijke. Een belangrijke factor hierbij is de bestaande “testvolwassenheid”, ofwel</w:t>
+      </w:r>
+      <w:r>
+        <w:rPr>
+          <w:color w:val="000000"/>
+        </w:rPr>
+        <w:t xml:space="preserve"> </w:t>
+      </w:r>
+      <w:r>
+        <w:rPr>
+          <w:color w:val="000000"/>
+        </w:rPr>
+        <w:t>de kwaliteit van het testproces. Is men bekend met een testfasering, heeft men testtools,</w:t>
+      </w:r>
+      <w:r>
+        <w:rPr>
+          <w:color w:val="000000"/>
+        </w:rPr>
+        <w:t xml:space="preserve"> </w:t>
+      </w:r>
+      <w:r>
+        <w:rPr>
+          <w:color w:val="000000"/>
+        </w:rPr>
+        <w:t xml:space="preserve">gebruiken de testers </w:t>
+      </w:r>
+      <w:proofErr w:type="spellStart"/>
+      <w:r>
+        <w:rPr>
+          <w:color w:val="000000"/>
+        </w:rPr>
+        <w:t>testontwerptechnieken</w:t>
+      </w:r>
+      <w:proofErr w:type="spellEnd"/>
+      <w:r>
+        <w:rPr>
+          <w:color w:val="000000"/>
+        </w:rPr>
+        <w:t>, hoe is men gewend te administreren en te</w:t>
+      </w:r>
+      <w:r>
+        <w:rPr>
+          <w:color w:val="000000"/>
+        </w:rPr>
+        <w:t xml:space="preserve"> </w:t>
+      </w:r>
+      <w:r>
+        <w:rPr>
+          <w:color w:val="000000"/>
+        </w:rPr>
+        <w:t>rapporteren? Bij lage testvolwassenheid kan de testmanager niet te hoge eisen stellen</w:t>
+      </w:r>
+      <w:r>
+        <w:rPr>
+          <w:color w:val="000000"/>
+        </w:rPr>
+        <w:t xml:space="preserve"> </w:t>
+      </w:r>
+      <w:r>
+        <w:rPr>
+          <w:color w:val="000000"/>
+        </w:rPr>
+        <w:t>aan het testproces en de testers daarbinnen.</w:t>
+      </w:r>
+      <w:r>
+        <w:rPr>
+          <w:color w:val="000000"/>
+        </w:rPr>
+        <w:t xml:space="preserve"> </w:t>
+      </w:r>
+      <w:r>
+        <w:rPr>
+          <w:color w:val="000000"/>
+        </w:rPr>
+        <w:t>Dit geldt in mindere mate ook voor de volwassenheid van het ontwikkel- of</w:t>
+      </w:r>
+      <w:r>
+        <w:rPr>
+          <w:color w:val="000000"/>
+        </w:rPr>
+        <w:t xml:space="preserve"> </w:t>
+      </w:r>
+      <w:r>
+        <w:rPr>
+          <w:color w:val="000000"/>
+        </w:rPr>
+        <w:t>onderhoudsproces rondom testen. Als dit chaotisch en</w:t>
+      </w:r>
+      <w:r>
+        <w:rPr>
+          <w:color w:val="000000"/>
+        </w:rPr>
+        <w:t xml:space="preserve"> </w:t>
+      </w:r>
+      <w:r>
+        <w:rPr>
+          <w:color w:val="000000"/>
+        </w:rPr>
+        <w:t>onbeheersbaar is, is het</w:t>
+      </w:r>
+      <w:r>
+        <w:rPr>
+          <w:color w:val="000000"/>
+        </w:rPr>
+        <w:t xml:space="preserve"> </w:t>
+      </w:r>
+      <w:r>
+        <w:rPr>
+          <w:color w:val="000000"/>
+        </w:rPr>
+        <w:t>vermoedelijk een slechte investering om het “perfecte” testproces neer te zetten en kan</w:t>
+      </w:r>
+      <w:r>
+        <w:rPr>
+          <w:color w:val="000000"/>
+        </w:rPr>
+        <w:t xml:space="preserve"> </w:t>
+      </w:r>
+      <w:r>
+        <w:rPr>
+          <w:color w:val="000000"/>
+        </w:rPr>
+        <w:t>volstaan worden met een “redelijk” testproces.</w:t>
+      </w:r>
+    </w:p>
+    <w:p>
+      <w:pPr>
+        <w:pStyle w:val="Lijstalinea"/>
+        <w:numPr>
+          <w:ilvl w:val="0"/>
+          <w:numId w:val="2"/>
+        </w:numPr>
+        <w:rPr>
+          <w:b/>
+          <w:bCs/>
+          <w:color w:val="000000"/>
+        </w:rPr>
+      </w:pPr>
+      <w:r>
+        <w:rPr>
+          <w:b/>
+          <w:bCs/>
+          <w:color w:val="000000"/>
+        </w:rPr>
+        <w:t>Randvoorwaarden</w:t>
+      </w:r>
+      <w:r>
+        <w:rPr>
+          <w:b/>
+          <w:bCs/>
+          <w:color w:val="000000"/>
+        </w:rPr>
+        <w:t>:</w:t>
+      </w:r>
+    </w:p>
+    <w:p>
+      <w:pPr>
+        <w:rPr>
+          <w:color w:val="000000"/>
+        </w:rPr>
+      </w:pPr>
+      <w:r>
+        <w:rPr>
+          <w:color w:val="000000"/>
+        </w:rPr>
+        <w:t>Om zinvol te kunnen starten met het opstellen van het testplan dienen de volgende zaken</w:t>
+      </w:r>
+      <w:r>
+        <w:rPr>
+          <w:color w:val="000000"/>
+        </w:rPr>
+        <w:t xml:space="preserve"> </w:t>
+      </w:r>
+      <w:r>
+        <w:rPr>
+          <w:color w:val="000000"/>
+        </w:rPr>
+        <w:t>bekend te zijn:</w:t>
+      </w:r>
+    </w:p>
+    <w:p>
+      <w:pPr>
+        <w:pStyle w:val="Lijstalinea"/>
+        <w:numPr>
+          <w:ilvl w:val="0"/>
+          <w:numId w:val="5"/>
+        </w:numPr>
+        <w:rPr>
+          <w:color w:val="000000"/>
+        </w:rPr>
+      </w:pPr>
+      <w:r>
+        <w:rPr>
+          <w:color w:val="000000"/>
+        </w:rPr>
+        <w:t>De opdrachtgever voor de testsoort</w:t>
+      </w:r>
+    </w:p>
+    <w:p>
+      <w:pPr>
+        <w:pStyle w:val="Lijstalinea"/>
+        <w:numPr>
+          <w:ilvl w:val="0"/>
+          <w:numId w:val="5"/>
+        </w:numPr>
+        <w:rPr>
+          <w:color w:val="000000"/>
+        </w:rPr>
+      </w:pPr>
+      <w:r>
+        <w:rPr>
+          <w:color w:val="000000"/>
+        </w:rPr>
+        <w:t>Doel en belang van het systeem of pakket voor de organisatie</w:t>
+      </w:r>
+    </w:p>
+    <w:p>
+      <w:pPr>
+        <w:pStyle w:val="Lijstalinea"/>
+        <w:numPr>
+          <w:ilvl w:val="0"/>
+          <w:numId w:val="5"/>
+        </w:numPr>
+        <w:rPr>
+          <w:color w:val="000000"/>
+        </w:rPr>
+      </w:pPr>
+      <w:r>
+        <w:rPr>
+          <w:color w:val="000000"/>
+        </w:rPr>
+        <w:t xml:space="preserve">Globale eisen / </w:t>
+      </w:r>
+      <w:proofErr w:type="spellStart"/>
+      <w:r>
+        <w:rPr>
+          <w:color w:val="000000"/>
+        </w:rPr>
+        <w:t>requirements</w:t>
+      </w:r>
+      <w:proofErr w:type="spellEnd"/>
+    </w:p>
+    <w:p>
+      <w:pPr>
+        <w:pStyle w:val="Lijstalinea"/>
+        <w:numPr>
+          <w:ilvl w:val="0"/>
+          <w:numId w:val="5"/>
+        </w:numPr>
+        <w:rPr>
+          <w:color w:val="000000"/>
+        </w:rPr>
+      </w:pPr>
+      <w:r>
+        <w:rPr>
+          <w:color w:val="000000"/>
+        </w:rPr>
+        <w:t>De organisatie van het ontwikkel-, onderhouds- of implementatieproces</w:t>
+      </w:r>
+    </w:p>
+    <w:p>
+      <w:pPr>
+        <w:pStyle w:val="Lijstalinea"/>
+        <w:numPr>
+          <w:ilvl w:val="0"/>
+          <w:numId w:val="5"/>
+        </w:numPr>
+        <w:rPr>
+          <w:color w:val="000000"/>
+        </w:rPr>
+      </w:pPr>
+      <w:r>
+        <w:rPr>
+          <w:color w:val="000000"/>
+        </w:rPr>
+        <w:t>De (oplever)planning voor het te ontwikkelen of te onderhouden systeem of te</w:t>
+      </w:r>
+    </w:p>
+    <w:p>
+      <w:pPr>
+        <w:pStyle w:val="Lijstalinea"/>
+        <w:numPr>
+          <w:ilvl w:val="0"/>
+          <w:numId w:val="5"/>
+        </w:numPr>
+        <w:rPr>
+          <w:color w:val="000000"/>
+        </w:rPr>
+      </w:pPr>
+      <w:r>
+        <w:rPr>
+          <w:color w:val="000000"/>
+        </w:rPr>
+        <w:t>implementeren pakket</w:t>
+      </w:r>
+    </w:p>
+    <w:p>
+      <w:pPr>
+        <w:pStyle w:val="Lijstalinea"/>
+        <w:numPr>
+          <w:ilvl w:val="0"/>
+          <w:numId w:val="5"/>
+        </w:numPr>
+        <w:rPr>
+          <w:color w:val="000000"/>
+        </w:rPr>
+      </w:pPr>
+      <w:r>
+        <w:rPr>
+          <w:color w:val="000000"/>
+        </w:rPr>
+        <w:t>De werkwijze voor het te ontwikkelen of te onderhouden systeem of te implementeren</w:t>
+      </w:r>
+    </w:p>
+    <w:p>
+      <w:pPr>
+        <w:pStyle w:val="Lijstalinea"/>
+        <w:numPr>
+          <w:ilvl w:val="0"/>
+          <w:numId w:val="5"/>
+        </w:numPr>
+        <w:rPr>
+          <w:color w:val="000000"/>
+        </w:rPr>
+      </w:pPr>
+      <w:r>
+        <w:rPr>
+          <w:color w:val="000000"/>
+        </w:rPr>
+        <w:t>pakket</w:t>
+      </w:r>
+    </w:p>
+    <w:p>
+      <w:pPr>
+        <w:pStyle w:val="Lijstalinea"/>
+        <w:numPr>
+          <w:ilvl w:val="0"/>
+          <w:numId w:val="5"/>
+        </w:numPr>
+        <w:rPr>
+          <w:color w:val="000000"/>
+        </w:rPr>
+      </w:pPr>
+      <w:r>
+        <w:rPr>
+          <w:color w:val="000000"/>
+        </w:rPr>
+        <w:t>Indien sprake is van een mastertestplan dient dit gefixeerd en goedgekeurd te zijn;</w:t>
+      </w:r>
+    </w:p>
+    <w:p>
+      <w:pPr>
+        <w:pStyle w:val="Lijstalinea"/>
+        <w:numPr>
+          <w:ilvl w:val="0"/>
+          <w:numId w:val="5"/>
+        </w:numPr>
+        <w:rPr>
+          <w:color w:val="000000"/>
+        </w:rPr>
+      </w:pPr>
+      <w:r>
+        <w:rPr>
+          <w:color w:val="000000"/>
+        </w:rPr>
+        <w:t>Inzicht in ontwikkel- en productieomgeving voor het kunnen definiëren van de</w:t>
+      </w:r>
+    </w:p>
+    <w:p>
+      <w:pPr>
+        <w:pStyle w:val="Lijstalinea"/>
+        <w:numPr>
+          <w:ilvl w:val="0"/>
+          <w:numId w:val="5"/>
+        </w:numPr>
+        <w:rPr>
+          <w:color w:val="000000"/>
+        </w:rPr>
+      </w:pPr>
+      <w:r>
+        <w:rPr>
+          <w:color w:val="000000"/>
+        </w:rPr>
+        <w:t>testomgeving.</w:t>
+      </w:r>
+    </w:p>
+    <w:p>
+      <w:pPr>
+        <w:rPr>
+          <w:color w:val="000000"/>
+        </w:rPr>
+      </w:pPr>
+      <w:r>
+        <w:rPr>
+          <w:color w:val="000000"/>
+        </w:rPr>
+        <w:t>Wanneer deze informatie nog niet beschikbaar is, bijvoorbeeld omdat de</w:t>
+      </w:r>
+      <w:r>
+        <w:rPr>
+          <w:color w:val="000000"/>
+        </w:rPr>
+        <w:t xml:space="preserve"> </w:t>
+      </w:r>
+      <w:r>
+        <w:rPr>
+          <w:color w:val="000000"/>
+        </w:rPr>
+        <w:t>ontwikkelaanpak nog onbekend is, heeft dit negatieve gevolgen voor ofwel doorlooptijd</w:t>
+      </w:r>
+      <w:r>
+        <w:rPr>
+          <w:color w:val="000000"/>
+        </w:rPr>
+        <w:t xml:space="preserve"> </w:t>
+      </w:r>
+      <w:r>
+        <w:rPr>
+          <w:color w:val="000000"/>
+        </w:rPr>
+        <w:t>of benodigde inspanning voor het opstellen van het plan, ofwel voor de kwaliteit en</w:t>
+      </w:r>
+      <w:r>
+        <w:rPr>
+          <w:color w:val="000000"/>
+        </w:rPr>
+        <w:t xml:space="preserve"> </w:t>
+      </w:r>
+      <w:r>
+        <w:rPr>
+          <w:color w:val="000000"/>
+        </w:rPr>
+        <w:t>gewenste mate van detail van het plan.</w:t>
+      </w:r>
+      <w:r>
+        <w:rPr>
+          <w:color w:val="000000"/>
+        </w:rPr>
+        <w:t xml:space="preserve"> </w:t>
+      </w:r>
+      <w:r>
+        <w:rPr>
+          <w:color w:val="000000"/>
+        </w:rPr>
+        <w:t>Ook moet er de bereidheid en mogelijkheid zijn tot het maken van afspraken op het</w:t>
+      </w:r>
+      <w:r>
+        <w:rPr>
+          <w:color w:val="000000"/>
+        </w:rPr>
+        <w:t xml:space="preserve"> </w:t>
+      </w:r>
+      <w:r>
+        <w:rPr>
+          <w:color w:val="000000"/>
+        </w:rPr>
+        <w:t>gebied van de test.</w:t>
+      </w:r>
+    </w:p>
+    <w:p>
+      <w:pPr>
+        <w:pStyle w:val="Lijstalinea"/>
+        <w:numPr>
+          <w:ilvl w:val="0"/>
+          <w:numId w:val="2"/>
+        </w:numPr>
+        <w:rPr>
+          <w:b/>
+          <w:bCs/>
+          <w:color w:val="000000"/>
+        </w:rPr>
+      </w:pPr>
+      <w:r>
+        <w:rPr>
+          <w:b/>
+          <w:bCs/>
+          <w:color w:val="000000"/>
+        </w:rPr>
+        <w:t>Werkwijze</w:t>
+      </w:r>
+    </w:p>
+    <w:p>
+      <w:pPr>
+        <w:pStyle w:val="Lijstalinea"/>
+        <w:numPr>
+          <w:ilvl w:val="0"/>
+          <w:numId w:val="2"/>
+        </w:numPr>
+        <w:rPr>
+          <w:b/>
+          <w:bCs/>
+          <w:color w:val="000000"/>
+        </w:rPr>
+      </w:pPr>
+      <w:r>
+        <w:rPr>
+          <w:b/>
+          <w:bCs/>
+          <w:color w:val="000000"/>
+        </w:rPr>
+        <w:t>Rollen/verantwoordelijkheden</w:t>
+      </w:r>
+      <w:r>
+        <w:rPr>
+          <w:b/>
+          <w:bCs/>
+          <w:color w:val="000000"/>
+        </w:rPr>
+        <w:t>:</w:t>
+      </w:r>
+    </w:p>
+    <w:p>
+      <w:pPr>
+        <w:rPr>
+          <w:color w:val="000000"/>
+        </w:rPr>
+      </w:pPr>
+      <w:r>
+        <w:rPr>
+          <w:color w:val="000000"/>
+        </w:rPr>
+        <w:t>De primair verantwoordelijke rol voor het opstellen van het testplan is de testmanager,</w:t>
+      </w:r>
+      <w:r>
+        <w:rPr>
+          <w:color w:val="000000"/>
+        </w:rPr>
+        <w:t xml:space="preserve"> </w:t>
+      </w:r>
+      <w:r>
+        <w:rPr>
+          <w:color w:val="000000"/>
+        </w:rPr>
+        <w:t>soms ook testcoördinator genaamd.</w:t>
+      </w:r>
+      <w:r>
+        <w:rPr>
+          <w:color w:val="000000"/>
+        </w:rPr>
+        <w:t xml:space="preserve"> </w:t>
+      </w:r>
+    </w:p>
+    <w:p>
+      <w:pPr>
+        <w:rPr>
+          <w:color w:val="000000"/>
+        </w:rPr>
+      </w:pPr>
+    </w:p>
+    <w:p>
+      <w:pPr>
+        <w:rPr>
+          <w:color w:val="000000"/>
+        </w:rPr>
+      </w:pPr>
       <w:r>
         <w:rPr>
           <w:color w:val="000000"/>
         </w:rPr>
         <w:lastRenderedPageBreak/>
-        <w:t>vergemakkelijken omdat hier simpelweg naar verwezen kan</w:t>
-      </w:r>
-      <w:r>
-        <w:rPr>
-          <w:color w:val="000000"/>
-        </w:rPr>
-        <w:t xml:space="preserve"> </w:t>
-      </w:r>
-      <w:r>
-        <w:rPr>
-          <w:color w:val="000000"/>
-        </w:rPr>
-        <w:t>worden.</w:t>
-      </w:r>
-      <w:r>
-        <w:rPr>
-          <w:color w:val="000000"/>
-        </w:rPr>
-        <w:t xml:space="preserve"> </w:t>
-      </w:r>
-      <w:r>
-        <w:rPr>
-          <w:color w:val="000000"/>
-        </w:rPr>
-        <w:t>Bij het maken van het testplan moet de testmanager rekening houden met het</w:t>
-      </w:r>
-      <w:r>
-        <w:rPr>
-          <w:color w:val="000000"/>
-        </w:rPr>
-        <w:t xml:space="preserve"> </w:t>
-      </w:r>
-      <w:r>
-        <w:rPr>
-          <w:color w:val="000000"/>
-        </w:rPr>
-        <w:t>(on)mogelijke. Een belangrijke factor hierbij is de bestaande “testvolwassenheid”, ofwel</w:t>
-      </w:r>
-      <w:r>
-        <w:rPr>
-          <w:color w:val="000000"/>
-        </w:rPr>
-        <w:t xml:space="preserve"> </w:t>
-      </w:r>
-      <w:r>
-        <w:rPr>
-          <w:color w:val="000000"/>
-        </w:rPr>
-        <w:t>de kwaliteit van het testproces. Is men bekend met een testfasering, heeft men testtools,</w:t>
-      </w:r>
-      <w:r>
-        <w:rPr>
-          <w:color w:val="000000"/>
-        </w:rPr>
-        <w:t xml:space="preserve"> </w:t>
-      </w:r>
-      <w:r>
-        <w:rPr>
-          <w:color w:val="000000"/>
-        </w:rPr>
-        <w:t xml:space="preserve">gebruiken de testers </w:t>
-      </w:r>
-      <w:proofErr w:type="spellStart"/>
-      <w:r>
-        <w:rPr>
-          <w:color w:val="000000"/>
-        </w:rPr>
-        <w:t>testontwerptechnieken</w:t>
-      </w:r>
-      <w:proofErr w:type="spellEnd"/>
-      <w:r>
-        <w:rPr>
-          <w:color w:val="000000"/>
-        </w:rPr>
-        <w:t>, hoe is men gewend te administreren en te</w:t>
-      </w:r>
-      <w:r>
-        <w:rPr>
-          <w:color w:val="000000"/>
-        </w:rPr>
-        <w:t xml:space="preserve"> </w:t>
-      </w:r>
-      <w:r>
-        <w:rPr>
-          <w:color w:val="000000"/>
-        </w:rPr>
-        <w:t>rapporteren? Bij lage testvolwassenheid kan de testmanager niet te hoge eisen stellen</w:t>
-      </w:r>
-      <w:r>
-        <w:rPr>
-          <w:color w:val="000000"/>
-        </w:rPr>
-        <w:t xml:space="preserve"> </w:t>
-      </w:r>
-      <w:r>
-        <w:rPr>
-          <w:color w:val="000000"/>
-        </w:rPr>
-        <w:t>aan het testproces en de testers daarbinnen.</w:t>
-      </w:r>
-      <w:r>
-        <w:rPr>
-          <w:color w:val="000000"/>
-        </w:rPr>
-        <w:t xml:space="preserve"> </w:t>
-      </w:r>
-      <w:r>
-        <w:rPr>
-          <w:color w:val="000000"/>
-        </w:rPr>
-        <w:t>Dit geldt in mindere mate ook voor de volwassenheid van het ontwikkel- of</w:t>
-      </w:r>
-      <w:r>
-        <w:rPr>
-          <w:color w:val="000000"/>
-        </w:rPr>
-        <w:t xml:space="preserve"> </w:t>
-      </w:r>
-      <w:r>
-        <w:rPr>
-          <w:color w:val="000000"/>
-        </w:rPr>
-        <w:t>onderhoudsproces rondom testen. Als dit chaotisch en</w:t>
-      </w:r>
-      <w:r>
-        <w:rPr>
-          <w:color w:val="000000"/>
-        </w:rPr>
-        <w:t xml:space="preserve"> </w:t>
-      </w:r>
-      <w:r>
-        <w:rPr>
-          <w:color w:val="000000"/>
-        </w:rPr>
-        <w:t>onbeheersbaar is, is het</w:t>
-      </w:r>
-      <w:r>
-        <w:rPr>
-          <w:color w:val="000000"/>
-        </w:rPr>
-        <w:t xml:space="preserve"> </w:t>
-      </w:r>
-      <w:r>
-        <w:rPr>
-          <w:color w:val="000000"/>
-        </w:rPr>
-        <w:t>vermoedelijk een slechte investering om het “perfecte” testproces neer te zetten en kan</w:t>
-      </w:r>
-      <w:r>
-        <w:rPr>
-          <w:color w:val="000000"/>
-        </w:rPr>
-        <w:t xml:space="preserve"> </w:t>
-      </w:r>
-      <w:r>
-        <w:rPr>
-          <w:color w:val="000000"/>
-        </w:rPr>
-        <w:t>volstaan worden met een “redelijk” testproces.</w:t>
+        <w:t>Uitgediept</w:t>
+      </w:r>
+    </w:p>
+    <w:p>
+      <w:pPr>
+        <w:rPr>
+          <w:color w:val="000000"/>
+        </w:rPr>
+      </w:pPr>
+      <w:r>
+        <w:rPr>
+          <w:color w:val="000000"/>
+        </w:rPr>
+        <w:t>Testmanager of testcoördinator?</w:t>
+      </w:r>
+    </w:p>
+    <w:p>
+      <w:pPr>
+        <w:rPr>
+          <w:color w:val="000000"/>
+        </w:rPr>
+      </w:pPr>
+      <w:r>
+        <w:rPr>
+          <w:color w:val="000000"/>
+        </w:rPr>
+        <w:t>Hoewel in deze paragraaf consequent de term testmanager wordt gebruikt als</w:t>
+      </w:r>
+      <w:r>
+        <w:rPr>
+          <w:color w:val="000000"/>
+        </w:rPr>
+        <w:t xml:space="preserve"> </w:t>
+      </w:r>
+      <w:r>
+        <w:rPr>
+          <w:color w:val="000000"/>
+        </w:rPr>
+        <w:t>verantwoordelijke persoon voor het testproces, staat in de praktijk ook vaak een</w:t>
+      </w:r>
+      <w:r>
+        <w:rPr>
+          <w:color w:val="000000"/>
+        </w:rPr>
+        <w:t xml:space="preserve"> </w:t>
+      </w:r>
+      <w:r>
+        <w:rPr>
+          <w:color w:val="000000"/>
+        </w:rPr>
+        <w:t>testcoördinator aan het hoofd van de systeem- of acceptatietest. De verschillen zijn meer</w:t>
+      </w:r>
+      <w:r>
+        <w:rPr>
+          <w:color w:val="000000"/>
+        </w:rPr>
+        <w:t xml:space="preserve"> </w:t>
+      </w:r>
+      <w:r>
+        <w:rPr>
+          <w:color w:val="000000"/>
+        </w:rPr>
+        <w:t>gevoelsmatig en situationeel dan objectief, maar in grote lijnen kan er het volgende over</w:t>
+      </w:r>
+      <w:r>
+        <w:rPr>
+          <w:color w:val="000000"/>
+        </w:rPr>
+        <w:t xml:space="preserve"> </w:t>
+      </w:r>
+      <w:r>
+        <w:rPr>
+          <w:color w:val="000000"/>
+        </w:rPr>
+        <w:t>gezegd worden:</w:t>
+      </w:r>
+    </w:p>
+    <w:p>
+      <w:pPr>
+        <w:pStyle w:val="Lijstalinea"/>
+        <w:numPr>
+          <w:ilvl w:val="0"/>
+          <w:numId w:val="6"/>
+        </w:numPr>
+        <w:rPr>
+          <w:color w:val="000000"/>
+        </w:rPr>
+      </w:pPr>
+      <w:r>
+        <w:rPr>
+          <w:color w:val="000000"/>
+        </w:rPr>
+        <w:t>Hoe meer bevoegdheden, hoe meer de voorkeur uitgaat naar de term testmanager;</w:t>
+      </w:r>
+    </w:p>
+    <w:p>
+      <w:pPr>
+        <w:pStyle w:val="Lijstalinea"/>
+        <w:numPr>
+          <w:ilvl w:val="0"/>
+          <w:numId w:val="6"/>
+        </w:numPr>
+        <w:rPr>
+          <w:color w:val="000000"/>
+        </w:rPr>
+      </w:pPr>
+      <w:r>
+        <w:rPr>
+          <w:color w:val="000000"/>
+        </w:rPr>
+        <w:t>Hoe groter de scope van de test, idem;</w:t>
+      </w:r>
+    </w:p>
+    <w:p>
+      <w:pPr>
+        <w:pStyle w:val="Lijstalinea"/>
+        <w:numPr>
+          <w:ilvl w:val="0"/>
+          <w:numId w:val="6"/>
+        </w:numPr>
+        <w:rPr>
+          <w:color w:val="000000"/>
+        </w:rPr>
+      </w:pPr>
+      <w:r>
+        <w:rPr>
+          <w:color w:val="000000"/>
+        </w:rPr>
+        <w:t>Hoe groter de omvang van de test, idem;</w:t>
+      </w:r>
+    </w:p>
+    <w:p>
+      <w:pPr>
+        <w:pStyle w:val="Lijstalinea"/>
+        <w:numPr>
+          <w:ilvl w:val="0"/>
+          <w:numId w:val="6"/>
+        </w:numPr>
+        <w:rPr>
+          <w:color w:val="000000"/>
+        </w:rPr>
+      </w:pPr>
+      <w:r>
+        <w:rPr>
+          <w:color w:val="000000"/>
+        </w:rPr>
+        <w:t>Bij een overkoepelende testmanager: voorkeur testcoördinator;</w:t>
+      </w:r>
+    </w:p>
+    <w:p>
+      <w:pPr>
+        <w:pStyle w:val="Lijstalinea"/>
+        <w:numPr>
+          <w:ilvl w:val="0"/>
+          <w:numId w:val="6"/>
+        </w:numPr>
+        <w:rPr>
+          <w:color w:val="000000"/>
+        </w:rPr>
+      </w:pPr>
+      <w:r>
+        <w:rPr>
+          <w:color w:val="000000"/>
+        </w:rPr>
+        <w:t>Bij een overall testcoördinator: voorkeur testmanager;</w:t>
       </w:r>
     </w:p>
     <w:p>
@@ -731,601 +1460,6 @@
           <w:bCs/>
           <w:color w:val="000000"/>
         </w:rPr>
-        <w:t>Randvoorwaarden</w:t>
-      </w:r>
-      <w:r>
-        <w:rPr>
-          <w:b/>
-          <w:bCs/>
-          <w:color w:val="000000"/>
-        </w:rPr>
-        <w:t>:</w:t>
-      </w:r>
-    </w:p>
-    <w:p>
-      <w:pPr>
-        <w:rPr>
-          <w:color w:val="000000"/>
-        </w:rPr>
-      </w:pPr>
-      <w:r>
-        <w:rPr>
-          <w:color w:val="000000"/>
-        </w:rPr>
-        <w:t>Om zinvol te kunnen starten met het opstellen van het testplan dienen de volgende zaken</w:t>
-      </w:r>
-      <w:r>
-        <w:rPr>
-          <w:color w:val="000000"/>
-        </w:rPr>
-        <w:t xml:space="preserve"> </w:t>
-      </w:r>
-      <w:r>
-        <w:rPr>
-          <w:color w:val="000000"/>
-        </w:rPr>
-        <w:t>bekend te zijn:</w:t>
-      </w:r>
-    </w:p>
-    <w:p>
-      <w:pPr>
-        <w:pStyle w:val="Lijstalinea"/>
-        <w:numPr>
-          <w:ilvl w:val="0"/>
-          <w:numId w:val="5"/>
-        </w:numPr>
-        <w:rPr>
-          <w:color w:val="000000"/>
-        </w:rPr>
-      </w:pPr>
-      <w:r>
-        <w:rPr>
-          <w:color w:val="000000"/>
-        </w:rPr>
-        <w:t>De opdrachtgever voor de testsoort</w:t>
-      </w:r>
-    </w:p>
-    <w:p>
-      <w:pPr>
-        <w:pStyle w:val="Lijstalinea"/>
-        <w:numPr>
-          <w:ilvl w:val="0"/>
-          <w:numId w:val="5"/>
-        </w:numPr>
-        <w:rPr>
-          <w:color w:val="000000"/>
-        </w:rPr>
-      </w:pPr>
-      <w:r>
-        <w:rPr>
-          <w:color w:val="000000"/>
-        </w:rPr>
-        <w:t>Doel en belang van het systeem of pakket voor de organisatie</w:t>
-      </w:r>
-    </w:p>
-    <w:p>
-      <w:pPr>
-        <w:pStyle w:val="Lijstalinea"/>
-        <w:numPr>
-          <w:ilvl w:val="0"/>
-          <w:numId w:val="5"/>
-        </w:numPr>
-        <w:rPr>
-          <w:color w:val="000000"/>
-        </w:rPr>
-      </w:pPr>
-      <w:r>
-        <w:rPr>
-          <w:color w:val="000000"/>
-        </w:rPr>
-        <w:t xml:space="preserve">Globale eisen / </w:t>
-      </w:r>
-      <w:proofErr w:type="spellStart"/>
-      <w:r>
-        <w:rPr>
-          <w:color w:val="000000"/>
-        </w:rPr>
-        <w:t>requirements</w:t>
-      </w:r>
-      <w:proofErr w:type="spellEnd"/>
-    </w:p>
-    <w:p>
-      <w:pPr>
-        <w:pStyle w:val="Lijstalinea"/>
-        <w:numPr>
-          <w:ilvl w:val="0"/>
-          <w:numId w:val="5"/>
-        </w:numPr>
-        <w:rPr>
-          <w:color w:val="000000"/>
-        </w:rPr>
-      </w:pPr>
-      <w:r>
-        <w:rPr>
-          <w:color w:val="000000"/>
-        </w:rPr>
-        <w:t>De organisatie van het ontwikkel-, onderhouds- of implementatieproces</w:t>
-      </w:r>
-    </w:p>
-    <w:p>
-      <w:pPr>
-        <w:pStyle w:val="Lijstalinea"/>
-        <w:numPr>
-          <w:ilvl w:val="0"/>
-          <w:numId w:val="5"/>
-        </w:numPr>
-        <w:rPr>
-          <w:color w:val="000000"/>
-        </w:rPr>
-      </w:pPr>
-      <w:r>
-        <w:rPr>
-          <w:color w:val="000000"/>
-        </w:rPr>
-        <w:t>De (oplever)planning voor het te ontwikkelen of te onderhouden systeem of te</w:t>
-      </w:r>
-    </w:p>
-    <w:p>
-      <w:pPr>
-        <w:pStyle w:val="Lijstalinea"/>
-        <w:numPr>
-          <w:ilvl w:val="0"/>
-          <w:numId w:val="5"/>
-        </w:numPr>
-        <w:rPr>
-          <w:color w:val="000000"/>
-        </w:rPr>
-      </w:pPr>
-      <w:r>
-        <w:rPr>
-          <w:color w:val="000000"/>
-        </w:rPr>
-        <w:t>implementeren pakket</w:t>
-      </w:r>
-    </w:p>
-    <w:p>
-      <w:pPr>
-        <w:pStyle w:val="Lijstalinea"/>
-        <w:numPr>
-          <w:ilvl w:val="0"/>
-          <w:numId w:val="5"/>
-        </w:numPr>
-        <w:rPr>
-          <w:color w:val="000000"/>
-        </w:rPr>
-      </w:pPr>
-      <w:r>
-        <w:rPr>
-          <w:color w:val="000000"/>
-        </w:rPr>
-        <w:t>De werkwijze voor het te ontwikkelen of te onderhouden systeem of te implementeren</w:t>
-      </w:r>
-    </w:p>
-    <w:p>
-      <w:pPr>
-        <w:pStyle w:val="Lijstalinea"/>
-        <w:numPr>
-          <w:ilvl w:val="0"/>
-          <w:numId w:val="5"/>
-        </w:numPr>
-        <w:rPr>
-          <w:color w:val="000000"/>
-        </w:rPr>
-      </w:pPr>
-      <w:r>
-        <w:rPr>
-          <w:color w:val="000000"/>
-        </w:rPr>
-        <w:t>pakket</w:t>
-      </w:r>
-    </w:p>
-    <w:p>
-      <w:pPr>
-        <w:pStyle w:val="Lijstalinea"/>
-        <w:numPr>
-          <w:ilvl w:val="0"/>
-          <w:numId w:val="5"/>
-        </w:numPr>
-        <w:rPr>
-          <w:color w:val="000000"/>
-        </w:rPr>
-      </w:pPr>
-      <w:r>
-        <w:rPr>
-          <w:color w:val="000000"/>
-        </w:rPr>
-        <w:t>Indien sprake is van een mastertestplan dient dit gefixeerd en goedgekeurd te zijn;</w:t>
-      </w:r>
-    </w:p>
-    <w:p>
-      <w:pPr>
-        <w:pStyle w:val="Lijstalinea"/>
-        <w:numPr>
-          <w:ilvl w:val="0"/>
-          <w:numId w:val="5"/>
-        </w:numPr>
-        <w:rPr>
-          <w:color w:val="000000"/>
-        </w:rPr>
-      </w:pPr>
-      <w:r>
-        <w:rPr>
-          <w:color w:val="000000"/>
-        </w:rPr>
-        <w:t>Inzicht in ontwikkel- en productieomgeving voor het kunnen definiëren van de</w:t>
-      </w:r>
-    </w:p>
-    <w:p>
-      <w:pPr>
-        <w:pStyle w:val="Lijstalinea"/>
-        <w:numPr>
-          <w:ilvl w:val="0"/>
-          <w:numId w:val="5"/>
-        </w:numPr>
-        <w:rPr>
-          <w:color w:val="000000"/>
-        </w:rPr>
-      </w:pPr>
-      <w:r>
-        <w:rPr>
-          <w:color w:val="000000"/>
-        </w:rPr>
-        <w:t>testomgeving.</w:t>
-      </w:r>
-    </w:p>
-    <w:p>
-      <w:pPr>
-        <w:rPr>
-          <w:color w:val="000000"/>
-        </w:rPr>
-      </w:pPr>
-      <w:r>
-        <w:rPr>
-          <w:color w:val="000000"/>
-        </w:rPr>
-        <w:t>Wanneer deze informatie nog niet beschikbaar is, bijvoorbeeld omdat de</w:t>
-      </w:r>
-      <w:r>
-        <w:rPr>
-          <w:color w:val="000000"/>
-        </w:rPr>
-        <w:t xml:space="preserve"> </w:t>
-      </w:r>
-      <w:r>
-        <w:rPr>
-          <w:color w:val="000000"/>
-        </w:rPr>
-        <w:t>ontwikkelaanpak nog onbekend is, heeft dit negatieve gevolgen voor ofwel doorlooptijd</w:t>
-      </w:r>
-      <w:r>
-        <w:rPr>
-          <w:color w:val="000000"/>
-        </w:rPr>
-        <w:t xml:space="preserve"> </w:t>
-      </w:r>
-      <w:r>
-        <w:rPr>
-          <w:color w:val="000000"/>
-        </w:rPr>
-        <w:t>of benodigde inspanning voor het opstellen van het plan, ofwel voor de kwaliteit en</w:t>
-      </w:r>
-      <w:r>
-        <w:rPr>
-          <w:color w:val="000000"/>
-        </w:rPr>
-        <w:t xml:space="preserve"> </w:t>
-      </w:r>
-      <w:r>
-        <w:rPr>
-          <w:color w:val="000000"/>
-        </w:rPr>
-        <w:t>gewenste mate van detail van het plan.</w:t>
-      </w:r>
-      <w:r>
-        <w:rPr>
-          <w:color w:val="000000"/>
-        </w:rPr>
-        <w:t xml:space="preserve"> </w:t>
-      </w:r>
-      <w:r>
-        <w:rPr>
-          <w:color w:val="000000"/>
-        </w:rPr>
-        <w:t>Ook moet er de bereidheid en mogelijkheid zijn tot het maken van afspraken op het</w:t>
-      </w:r>
-      <w:r>
-        <w:rPr>
-          <w:color w:val="000000"/>
-        </w:rPr>
-        <w:t xml:space="preserve"> </w:t>
-      </w:r>
-      <w:r>
-        <w:rPr>
-          <w:color w:val="000000"/>
-        </w:rPr>
-        <w:t>gebied van de test.</w:t>
-      </w:r>
-    </w:p>
-    <w:p>
-      <w:pPr>
-        <w:pStyle w:val="Lijstalinea"/>
-        <w:numPr>
-          <w:ilvl w:val="0"/>
-          <w:numId w:val="2"/>
-        </w:numPr>
-        <w:rPr>
-          <w:b/>
-          <w:bCs/>
-          <w:color w:val="000000"/>
-        </w:rPr>
-      </w:pPr>
-      <w:r>
-        <w:rPr>
-          <w:b/>
-          <w:bCs/>
-          <w:color w:val="000000"/>
-        </w:rPr>
-        <w:t>Werkwijze</w:t>
-      </w:r>
-    </w:p>
-    <w:p>
-      <w:pPr>
-        <w:pStyle w:val="Lijstalinea"/>
-        <w:numPr>
-          <w:ilvl w:val="0"/>
-          <w:numId w:val="2"/>
-        </w:numPr>
-        <w:rPr>
-          <w:b/>
-          <w:bCs/>
-          <w:color w:val="000000"/>
-        </w:rPr>
-      </w:pPr>
-      <w:r>
-        <w:rPr>
-          <w:b/>
-          <w:bCs/>
-          <w:color w:val="000000"/>
-        </w:rPr>
-        <w:t>Rollen/verantwoordelijkheden</w:t>
-      </w:r>
-      <w:r>
-        <w:rPr>
-          <w:b/>
-          <w:bCs/>
-          <w:color w:val="000000"/>
-        </w:rPr>
-        <w:t>:</w:t>
-      </w:r>
-    </w:p>
-    <w:p>
-      <w:pPr>
-        <w:rPr>
-          <w:color w:val="000000"/>
-        </w:rPr>
-      </w:pPr>
-      <w:r>
-        <w:rPr>
-          <w:color w:val="000000"/>
-        </w:rPr>
-        <w:t>De primair verantwoordelijke rol voor het opstellen van het testplan is de testmanager,</w:t>
-      </w:r>
-      <w:r>
-        <w:rPr>
-          <w:color w:val="000000"/>
-        </w:rPr>
-        <w:t xml:space="preserve"> </w:t>
-      </w:r>
-      <w:r>
-        <w:rPr>
-          <w:color w:val="000000"/>
-        </w:rPr>
-        <w:t>soms ook testcoördinator genaamd.</w:t>
-      </w:r>
-      <w:r>
-        <w:rPr>
-          <w:color w:val="000000"/>
-        </w:rPr>
-        <w:t xml:space="preserve"> </w:t>
-      </w:r>
-    </w:p>
-    <w:p>
-      <w:pPr>
-        <w:rPr>
-          <w:color w:val="000000"/>
-        </w:rPr>
-      </w:pPr>
-      <w:r>
-        <w:rPr>
-          <w:color w:val="000000"/>
-        </w:rPr>
-        <w:t>Uitgediept</w:t>
-      </w:r>
-    </w:p>
-    <w:p>
-      <w:pPr>
-        <w:rPr>
-          <w:color w:val="000000"/>
-        </w:rPr>
-      </w:pPr>
-      <w:r>
-        <w:rPr>
-          <w:color w:val="000000"/>
-        </w:rPr>
-        <w:t>Testmanager of testcoördinator?</w:t>
-      </w:r>
-    </w:p>
-    <w:p>
-      <w:pPr>
-        <w:rPr>
-          <w:color w:val="000000"/>
-        </w:rPr>
-      </w:pPr>
-      <w:r>
-        <w:rPr>
-          <w:color w:val="000000"/>
-        </w:rPr>
-        <w:t>Hoewel in deze paragraaf consequent de term testmanager wordt gebruikt als</w:t>
-      </w:r>
-      <w:r>
-        <w:rPr>
-          <w:color w:val="000000"/>
-        </w:rPr>
-        <w:t xml:space="preserve"> </w:t>
-      </w:r>
-      <w:r>
-        <w:rPr>
-          <w:color w:val="000000"/>
-        </w:rPr>
-        <w:t>verantwoordelijke persoon voor het testproces, staat in de praktijk ook vaak een</w:t>
-      </w:r>
-      <w:r>
-        <w:rPr>
-          <w:color w:val="000000"/>
-        </w:rPr>
-        <w:t xml:space="preserve"> </w:t>
-      </w:r>
-      <w:r>
-        <w:rPr>
-          <w:color w:val="000000"/>
-        </w:rPr>
-        <w:t>testcoördinator aan het hoofd van de systeem- of acceptatietest. De verschillen zijn meer</w:t>
-      </w:r>
-      <w:r>
-        <w:rPr>
-          <w:color w:val="000000"/>
-        </w:rPr>
-        <w:t xml:space="preserve"> </w:t>
-      </w:r>
-      <w:r>
-        <w:rPr>
-          <w:color w:val="000000"/>
-        </w:rPr>
-        <w:t>gevoelsmatig en situationeel dan objectief, maar in grote lijnen kan er het volgende over</w:t>
-      </w:r>
-      <w:r>
-        <w:rPr>
-          <w:color w:val="000000"/>
-        </w:rPr>
-        <w:t xml:space="preserve"> </w:t>
-      </w:r>
-      <w:r>
-        <w:rPr>
-          <w:color w:val="000000"/>
-        </w:rPr>
-        <w:t>gezegd worden:</w:t>
-      </w:r>
-    </w:p>
-    <w:p>
-      <w:pPr>
-        <w:pStyle w:val="Lijstalinea"/>
-        <w:numPr>
-          <w:ilvl w:val="0"/>
-          <w:numId w:val="6"/>
-        </w:numPr>
-        <w:rPr>
-          <w:color w:val="000000"/>
-        </w:rPr>
-      </w:pPr>
-      <w:r>
-        <w:rPr>
-          <w:color w:val="000000"/>
-        </w:rPr>
-        <w:t>Hoe meer bevoegdheden, hoe meer de voorkeur uitgaat naar de term testmanager;</w:t>
-      </w:r>
-    </w:p>
-    <w:p>
-      <w:pPr>
-        <w:pStyle w:val="Lijstalinea"/>
-        <w:numPr>
-          <w:ilvl w:val="0"/>
-          <w:numId w:val="6"/>
-        </w:numPr>
-        <w:rPr>
-          <w:color w:val="000000"/>
-        </w:rPr>
-      </w:pPr>
-      <w:r>
-        <w:rPr>
-          <w:color w:val="000000"/>
-        </w:rPr>
-        <w:t>Hoe groter de scope van de test, idem;</w:t>
-      </w:r>
-    </w:p>
-    <w:p>
-      <w:pPr>
-        <w:pStyle w:val="Lijstalinea"/>
-        <w:numPr>
-          <w:ilvl w:val="0"/>
-          <w:numId w:val="6"/>
-        </w:numPr>
-        <w:rPr>
-          <w:color w:val="000000"/>
-        </w:rPr>
-      </w:pPr>
-      <w:r>
-        <w:rPr>
-          <w:color w:val="000000"/>
-        </w:rPr>
-        <w:t>Hoe groter de omvang van de test, idem;</w:t>
-      </w:r>
-    </w:p>
-    <w:p>
-      <w:pPr>
-        <w:pStyle w:val="Lijstalinea"/>
-        <w:numPr>
-          <w:ilvl w:val="0"/>
-          <w:numId w:val="6"/>
-        </w:numPr>
-        <w:rPr>
-          <w:color w:val="000000"/>
-        </w:rPr>
-      </w:pPr>
-      <w:r>
-        <w:rPr>
-          <w:color w:val="000000"/>
-        </w:rPr>
-        <w:t>Bij een overkoepelende testmanager: voorkeur testcoördinator;</w:t>
-      </w:r>
-    </w:p>
-    <w:p>
-      <w:pPr>
-        <w:pStyle w:val="Lijstalinea"/>
-        <w:numPr>
-          <w:ilvl w:val="0"/>
-          <w:numId w:val="6"/>
-        </w:numPr>
-        <w:rPr>
-          <w:color w:val="000000"/>
-        </w:rPr>
-      </w:pPr>
-      <w:r>
-        <w:rPr>
-          <w:color w:val="000000"/>
-        </w:rPr>
-        <w:t>Bij een overall testcoördinator: voorkeur testmanager;</w:t>
-      </w:r>
-    </w:p>
-    <w:p>
-      <w:pPr>
-        <w:pStyle w:val="Lijstalinea"/>
-        <w:numPr>
-          <w:ilvl w:val="0"/>
-          <w:numId w:val="2"/>
-        </w:numPr>
-        <w:rPr>
-          <w:b/>
-          <w:bCs/>
-          <w:color w:val="000000"/>
-        </w:rPr>
-      </w:pPr>
-      <w:r>
-        <w:rPr>
-          <w:b/>
-          <w:bCs/>
-          <w:color w:val="000000"/>
-        </w:rPr>
-        <w:lastRenderedPageBreak/>
         <w:t>Activiteiten. maak hiervan een schema: opstellen van de mastertestplan met een overzichtelijke nummering van het proces</w:t>
       </w:r>
       <w:r>
@@ -1684,7 +1818,7 @@
                     <pic:cNvPicPr/>
                   </pic:nvPicPr>
                   <pic:blipFill>
-                    <a:blip r:embed="rId6"/>
+                    <a:blip r:embed="rId7"/>
                     <a:stretch>
                       <a:fillRect/>
                     </a:stretch>
@@ -1807,6 +1941,155 @@
     </w:lvl>
   </w:abstractNum>
   <w:abstractNum w:abstractNumId="1" w15:restartNumberingAfterBreak="0">
+    <w:nsid w:val="361D3110"/>
+    <w:multiLevelType w:val="multilevel"/>
+    <w:tmpl w:val="F9EC8938"/>
+    <w:lvl w:ilvl="0">
+      <w:start w:val="1"/>
+      <w:numFmt w:val="bullet"/>
+      <w:lvlText w:val=""/>
+      <w:lvlJc w:val="left"/>
+      <w:pPr>
+        <w:tabs>
+          <w:tab w:val="num" w:pos="720"/>
+        </w:tabs>
+        <w:ind w:left="720" w:hanging="360"/>
+      </w:pPr>
+      <w:rPr>
+        <w:rFonts w:ascii="Symbol" w:hAnsi="Symbol" w:hint="default"/>
+        <w:sz w:val="20"/>
+      </w:rPr>
+    </w:lvl>
+    <w:lvl w:ilvl="1" w:tentative="1">
+      <w:start w:val="1"/>
+      <w:numFmt w:val="bullet"/>
+      <w:lvlText w:val="o"/>
+      <w:lvlJc w:val="left"/>
+      <w:pPr>
+        <w:tabs>
+          <w:tab w:val="num" w:pos="1440"/>
+        </w:tabs>
+        <w:ind w:left="1440" w:hanging="360"/>
+      </w:pPr>
+      <w:rPr>
+        <w:rFonts w:ascii="Courier New" w:hAnsi="Courier New" w:hint="default"/>
+        <w:sz w:val="20"/>
+      </w:rPr>
+    </w:lvl>
+    <w:lvl w:ilvl="2" w:tentative="1">
+      <w:start w:val="1"/>
+      <w:numFmt w:val="bullet"/>
+      <w:lvlText w:val=""/>
+      <w:lvlJc w:val="left"/>
+      <w:pPr>
+        <w:tabs>
+          <w:tab w:val="num" w:pos="2160"/>
+        </w:tabs>
+        <w:ind w:left="2160" w:hanging="360"/>
+      </w:pPr>
+      <w:rPr>
+        <w:rFonts w:ascii="Wingdings" w:hAnsi="Wingdings" w:hint="default"/>
+        <w:sz w:val="20"/>
+      </w:rPr>
+    </w:lvl>
+    <w:lvl w:ilvl="3" w:tentative="1">
+      <w:start w:val="1"/>
+      <w:numFmt w:val="bullet"/>
+      <w:lvlText w:val=""/>
+      <w:lvlJc w:val="left"/>
+      <w:pPr>
+        <w:tabs>
+          <w:tab w:val="num" w:pos="2880"/>
+        </w:tabs>
+        <w:ind w:left="2880" w:hanging="360"/>
+      </w:pPr>
+      <w:rPr>
+        <w:rFonts w:ascii="Wingdings" w:hAnsi="Wingdings" w:hint="default"/>
+        <w:sz w:val="20"/>
+      </w:rPr>
+    </w:lvl>
+    <w:lvl w:ilvl="4" w:tentative="1">
+      <w:start w:val="1"/>
+      <w:numFmt w:val="bullet"/>
+      <w:lvlText w:val=""/>
+      <w:lvlJc w:val="left"/>
+      <w:pPr>
+        <w:tabs>
+          <w:tab w:val="num" w:pos="3600"/>
+        </w:tabs>
+        <w:ind w:left="3600" w:hanging="360"/>
+      </w:pPr>
+      <w:rPr>
+        <w:rFonts w:ascii="Wingdings" w:hAnsi="Wingdings" w:hint="default"/>
+        <w:sz w:val="20"/>
+      </w:rPr>
+    </w:lvl>
+    <w:lvl w:ilvl="5" w:tentative="1">
+      <w:start w:val="1"/>
+      <w:numFmt w:val="bullet"/>
+      <w:lvlText w:val=""/>
+      <w:lvlJc w:val="left"/>
+      <w:pPr>
+        <w:tabs>
+          <w:tab w:val="num" w:pos="4320"/>
+        </w:tabs>
+        <w:ind w:left="4320" w:hanging="360"/>
+      </w:pPr>
+      <w:rPr>
+        <w:rFonts w:ascii="Wingdings" w:hAnsi="Wingdings" w:hint="default"/>
+        <w:sz w:val="20"/>
+      </w:rPr>
+    </w:lvl>
+    <w:lvl w:ilvl="6" w:tentative="1">
+      <w:start w:val="1"/>
+      <w:numFmt w:val="bullet"/>
+      <w:lvlText w:val=""/>
+      <w:lvlJc w:val="left"/>
+      <w:pPr>
+        <w:tabs>
+          <w:tab w:val="num" w:pos="5040"/>
+        </w:tabs>
+        <w:ind w:left="5040" w:hanging="360"/>
+      </w:pPr>
+      <w:rPr>
+        <w:rFonts w:ascii="Wingdings" w:hAnsi="Wingdings" w:hint="default"/>
+        <w:sz w:val="20"/>
+      </w:rPr>
+    </w:lvl>
+    <w:lvl w:ilvl="7" w:tentative="1">
+      <w:start w:val="1"/>
+      <w:numFmt w:val="bullet"/>
+      <w:lvlText w:val=""/>
+      <w:lvlJc w:val="left"/>
+      <w:pPr>
+        <w:tabs>
+          <w:tab w:val="num" w:pos="5760"/>
+        </w:tabs>
+        <w:ind w:left="5760" w:hanging="360"/>
+      </w:pPr>
+      <w:rPr>
+        <w:rFonts w:ascii="Wingdings" w:hAnsi="Wingdings" w:hint="default"/>
+        <w:sz w:val="20"/>
+      </w:rPr>
+    </w:lvl>
+    <w:lvl w:ilvl="8" w:tentative="1">
+      <w:start w:val="1"/>
+      <w:numFmt w:val="bullet"/>
+      <w:lvlText w:val=""/>
+      <w:lvlJc w:val="left"/>
+      <w:pPr>
+        <w:tabs>
+          <w:tab w:val="num" w:pos="6480"/>
+        </w:tabs>
+        <w:ind w:left="6480" w:hanging="360"/>
+      </w:pPr>
+      <w:rPr>
+        <w:rFonts w:ascii="Wingdings" w:hAnsi="Wingdings" w:hint="default"/>
+        <w:sz w:val="20"/>
+      </w:rPr>
+    </w:lvl>
+  </w:abstractNum>
+  <w:abstractNum w:abstractNumId="2" w15:restartNumberingAfterBreak="0">
     <w:nsid w:val="41DC69CC"/>
     <w:multiLevelType w:val="hybridMultilevel"/>
     <w:tmpl w:val="F3E4146A"/>
@@ -1919,7 +2202,7 @@
       </w:rPr>
     </w:lvl>
   </w:abstractNum>
-  <w:abstractNum w:abstractNumId="2" w15:restartNumberingAfterBreak="0">
+  <w:abstractNum w:abstractNumId="3" w15:restartNumberingAfterBreak="0">
     <w:nsid w:val="44634013"/>
     <w:multiLevelType w:val="multilevel"/>
     <w:tmpl w:val="CECCF0F4"/>
@@ -2068,7 +2351,7 @@
       </w:rPr>
     </w:lvl>
   </w:abstractNum>
-  <w:abstractNum w:abstractNumId="3" w15:restartNumberingAfterBreak="0">
+  <w:abstractNum w:abstractNumId="4" w15:restartNumberingAfterBreak="0">
     <w:nsid w:val="55A552BA"/>
     <w:multiLevelType w:val="hybridMultilevel"/>
     <w:tmpl w:val="D4E61A04"/>
@@ -2181,7 +2464,156 @@
       </w:rPr>
     </w:lvl>
   </w:abstractNum>
-  <w:abstractNum w:abstractNumId="4" w15:restartNumberingAfterBreak="0">
+  <w:abstractNum w:abstractNumId="5" w15:restartNumberingAfterBreak="0">
+    <w:nsid w:val="5C44619F"/>
+    <w:multiLevelType w:val="multilevel"/>
+    <w:tmpl w:val="B9769258"/>
+    <w:lvl w:ilvl="0">
+      <w:start w:val="1"/>
+      <w:numFmt w:val="bullet"/>
+      <w:lvlText w:val=""/>
+      <w:lvlJc w:val="left"/>
+      <w:pPr>
+        <w:tabs>
+          <w:tab w:val="num" w:pos="720"/>
+        </w:tabs>
+        <w:ind w:left="720" w:hanging="360"/>
+      </w:pPr>
+      <w:rPr>
+        <w:rFonts w:ascii="Symbol" w:hAnsi="Symbol" w:hint="default"/>
+        <w:sz w:val="20"/>
+      </w:rPr>
+    </w:lvl>
+    <w:lvl w:ilvl="1" w:tentative="1">
+      <w:start w:val="1"/>
+      <w:numFmt w:val="bullet"/>
+      <w:lvlText w:val="o"/>
+      <w:lvlJc w:val="left"/>
+      <w:pPr>
+        <w:tabs>
+          <w:tab w:val="num" w:pos="1440"/>
+        </w:tabs>
+        <w:ind w:left="1440" w:hanging="360"/>
+      </w:pPr>
+      <w:rPr>
+        <w:rFonts w:ascii="Courier New" w:hAnsi="Courier New" w:hint="default"/>
+        <w:sz w:val="20"/>
+      </w:rPr>
+    </w:lvl>
+    <w:lvl w:ilvl="2" w:tentative="1">
+      <w:start w:val="1"/>
+      <w:numFmt w:val="bullet"/>
+      <w:lvlText w:val=""/>
+      <w:lvlJc w:val="left"/>
+      <w:pPr>
+        <w:tabs>
+          <w:tab w:val="num" w:pos="2160"/>
+        </w:tabs>
+        <w:ind w:left="2160" w:hanging="360"/>
+      </w:pPr>
+      <w:rPr>
+        <w:rFonts w:ascii="Wingdings" w:hAnsi="Wingdings" w:hint="default"/>
+        <w:sz w:val="20"/>
+      </w:rPr>
+    </w:lvl>
+    <w:lvl w:ilvl="3" w:tentative="1">
+      <w:start w:val="1"/>
+      <w:numFmt w:val="bullet"/>
+      <w:lvlText w:val=""/>
+      <w:lvlJc w:val="left"/>
+      <w:pPr>
+        <w:tabs>
+          <w:tab w:val="num" w:pos="2880"/>
+        </w:tabs>
+        <w:ind w:left="2880" w:hanging="360"/>
+      </w:pPr>
+      <w:rPr>
+        <w:rFonts w:ascii="Wingdings" w:hAnsi="Wingdings" w:hint="default"/>
+        <w:sz w:val="20"/>
+      </w:rPr>
+    </w:lvl>
+    <w:lvl w:ilvl="4" w:tentative="1">
+      <w:start w:val="1"/>
+      <w:numFmt w:val="bullet"/>
+      <w:lvlText w:val=""/>
+      <w:lvlJc w:val="left"/>
+      <w:pPr>
+        <w:tabs>
+          <w:tab w:val="num" w:pos="3600"/>
+        </w:tabs>
+        <w:ind w:left="3600" w:hanging="360"/>
+      </w:pPr>
+      <w:rPr>
+        <w:rFonts w:ascii="Wingdings" w:hAnsi="Wingdings" w:hint="default"/>
+        <w:sz w:val="20"/>
+      </w:rPr>
+    </w:lvl>
+    <w:lvl w:ilvl="5" w:tentative="1">
+      <w:start w:val="1"/>
+      <w:numFmt w:val="bullet"/>
+      <w:lvlText w:val=""/>
+      <w:lvlJc w:val="left"/>
+      <w:pPr>
+        <w:tabs>
+          <w:tab w:val="num" w:pos="4320"/>
+        </w:tabs>
+        <w:ind w:left="4320" w:hanging="360"/>
+      </w:pPr>
+      <w:rPr>
+        <w:rFonts w:ascii="Wingdings" w:hAnsi="Wingdings" w:hint="default"/>
+        <w:sz w:val="20"/>
+      </w:rPr>
+    </w:lvl>
+    <w:lvl w:ilvl="6" w:tentative="1">
+      <w:start w:val="1"/>
+      <w:numFmt w:val="bullet"/>
+      <w:lvlText w:val=""/>
+      <w:lvlJc w:val="left"/>
+      <w:pPr>
+        <w:tabs>
+          <w:tab w:val="num" w:pos="5040"/>
+        </w:tabs>
+        <w:ind w:left="5040" w:hanging="360"/>
+      </w:pPr>
+      <w:rPr>
+        <w:rFonts w:ascii="Wingdings" w:hAnsi="Wingdings" w:hint="default"/>
+        <w:sz w:val="20"/>
+      </w:rPr>
+    </w:lvl>
+    <w:lvl w:ilvl="7" w:tentative="1">
+      <w:start w:val="1"/>
+      <w:numFmt w:val="bullet"/>
+      <w:lvlText w:val=""/>
+      <w:lvlJc w:val="left"/>
+      <w:pPr>
+        <w:tabs>
+          <w:tab w:val="num" w:pos="5760"/>
+        </w:tabs>
+        <w:ind w:left="5760" w:hanging="360"/>
+      </w:pPr>
+      <w:rPr>
+        <w:rFonts w:ascii="Wingdings" w:hAnsi="Wingdings" w:hint="default"/>
+        <w:sz w:val="20"/>
+      </w:rPr>
+    </w:lvl>
+    <w:lvl w:ilvl="8" w:tentative="1">
+      <w:start w:val="1"/>
+      <w:numFmt w:val="bullet"/>
+      <w:lvlText w:val=""/>
+      <w:lvlJc w:val="left"/>
+      <w:pPr>
+        <w:tabs>
+          <w:tab w:val="num" w:pos="6480"/>
+        </w:tabs>
+        <w:ind w:left="6480" w:hanging="360"/>
+      </w:pPr>
+      <w:rPr>
+        <w:rFonts w:ascii="Wingdings" w:hAnsi="Wingdings" w:hint="default"/>
+        <w:sz w:val="20"/>
+      </w:rPr>
+    </w:lvl>
+  </w:abstractNum>
+  <w:abstractNum w:abstractNumId="6" w15:restartNumberingAfterBreak="0">
     <w:nsid w:val="61A25D9C"/>
     <w:multiLevelType w:val="hybridMultilevel"/>
     <w:tmpl w:val="F48AEC06"/>
@@ -2294,7 +2726,7 @@
       </w:rPr>
     </w:lvl>
   </w:abstractNum>
-  <w:abstractNum w:abstractNumId="5" w15:restartNumberingAfterBreak="0">
+  <w:abstractNum w:abstractNumId="7" w15:restartNumberingAfterBreak="0">
     <w:nsid w:val="6D646ABD"/>
     <w:multiLevelType w:val="hybridMultilevel"/>
     <w:tmpl w:val="69D46398"/>
@@ -2380,7 +2812,7 @@
       </w:pPr>
     </w:lvl>
   </w:abstractNum>
-  <w:abstractNum w:abstractNumId="6" w15:restartNumberingAfterBreak="0">
+  <w:abstractNum w:abstractNumId="8" w15:restartNumberingAfterBreak="0">
     <w:nsid w:val="72BF63E8"/>
     <w:multiLevelType w:val="multilevel"/>
     <w:tmpl w:val="183056F6"/>
@@ -2529,10 +2961,10 @@
       </w:rPr>
     </w:lvl>
   </w:abstractNum>
-  <w:abstractNum w:abstractNumId="7" w15:restartNumberingAfterBreak="0">
+  <w:abstractNum w:abstractNumId="9" w15:restartNumberingAfterBreak="0">
     <w:nsid w:val="78825876"/>
     <w:multiLevelType w:val="hybridMultilevel"/>
-    <w:tmpl w:val="D4762E1C"/>
+    <w:tmpl w:val="9AF2BDEA"/>
     <w:lvl w:ilvl="0" w:tplc="04130001">
       <w:start w:val="1"/>
       <w:numFmt w:val="bullet"/>
@@ -2643,28 +3075,34 @@
     </w:lvl>
   </w:abstractNum>
   <w:num w:numId="1">
+    <w:abstractNumId w:val="8"/>
+  </w:num>
+  <w:num w:numId="2">
+    <w:abstractNumId w:val="4"/>
+  </w:num>
+  <w:num w:numId="3">
+    <w:abstractNumId w:val="3"/>
+  </w:num>
+  <w:num w:numId="4">
+    <w:abstractNumId w:val="9"/>
+  </w:num>
+  <w:num w:numId="5">
+    <w:abstractNumId w:val="2"/>
+  </w:num>
+  <w:num w:numId="6">
     <w:abstractNumId w:val="6"/>
   </w:num>
-  <w:num w:numId="2">
-    <w:abstractNumId w:val="3"/>
-  </w:num>
-  <w:num w:numId="3">
-    <w:abstractNumId w:val="2"/>
-  </w:num>
-  <w:num w:numId="4">
+  <w:num w:numId="7">
     <w:abstractNumId w:val="7"/>
-  </w:num>
-  <w:num w:numId="5">
-    <w:abstractNumId w:val="1"/>
-  </w:num>
-  <w:num w:numId="6">
-    <w:abstractNumId w:val="4"/>
-  </w:num>
-  <w:num w:numId="7">
-    <w:abstractNumId w:val="5"/>
   </w:num>
   <w:num w:numId="8">
     <w:abstractNumId w:val="0"/>
+  </w:num>
+  <w:num w:numId="9">
+    <w:abstractNumId w:val="5"/>
+  </w:num>
+  <w:num w:numId="10">
+    <w:abstractNumId w:val="1"/>
   </w:num>
 </w:numbering>
 </file>
@@ -3092,7 +3530,6 @@
   <w:style w:type="character" w:default="1" w:styleId="Standaardalinea-lettertype">
     <w:name w:val="Default Paragraph Font"/>
     <w:uiPriority w:val="1"/>
-    <w:semiHidden/>
     <w:unhideWhenUsed/>
   </w:style>
   <w:style w:type="table" w:default="1" w:styleId="Standaardtabel">
@@ -3156,6 +3593,18 @@
       <w:ind w:left="720"/>
       <w:contextualSpacing/>
     </w:pPr>
+  </w:style>
+  <w:style w:type="character" w:styleId="Hyperlink">
+    <w:name w:val="Hyperlink"/>
+    <w:basedOn w:val="Standaardalinea-lettertype"/>
+    <w:uiPriority w:val="99"/>
+    <w:semiHidden/>
+    <w:unhideWhenUsed/>
+    <w:rsid w:val="00A12251"/>
+    <w:rPr>
+      <w:color w:val="0000FF"/>
+      <w:u w:val="single"/>
+    </w:rPr>
   </w:style>
 </w:styles>
 </file>

</xml_diff>